<commit_message>
Matrix of Class_SRS , new version of SRS
</commit_message>
<xml_diff>
--- a/SRS.docx
+++ b/SRS.docx
@@ -432,36 +432,24 @@
     </w:p>
     <w:p>
       <w:r>
-        <w:rPr>
-          <w:rFonts w:hint="eastAsia"/>
-        </w:rPr>
-        <w:t xml:space="preserve">  SRS-14 </w:t>
-      </w:r>
-      <w:r>
-        <w:rPr>
-          <w:rFonts w:hint="eastAsia"/>
-        </w:rPr>
-        <w:t xml:space="preserve">system shall </w:t>
-      </w:r>
-      <w:r>
-        <w:rPr>
-          <w:rFonts w:hint="eastAsia"/>
-        </w:rPr>
-        <w:t xml:space="preserve">validate the </w:t>
-      </w:r>
-      <w:r>
-        <w:rPr>
-          <w:rFonts w:hint="eastAsia"/>
-        </w:rPr>
-        <w:t xml:space="preserve">information user entered </w:t>
-      </w:r>
-    </w:p>
-    <w:p>
-      <w:r>
-        <w:rPr>
-          <w:rFonts w:hint="eastAsia"/>
-        </w:rPr>
-        <w:t xml:space="preserve">  SRS-15</w:t>
+        <w:t xml:space="preserve">  </w:t>
+      </w:r>
+      <w:r>
+        <w:rPr>
+          <w:rFonts w:hint="eastAsia"/>
+        </w:rPr>
+        <w:t xml:space="preserve">SRS-3 System shall check the format of password. </w:t>
+      </w:r>
+    </w:p>
+    <w:p>
+      <w:r>
+        <w:t xml:space="preserve">  </w:t>
+      </w:r>
+      <w:r>
+        <w:rPr>
+          <w:rFonts w:hint="eastAsia"/>
+        </w:rPr>
+        <w:t>SRS-14</w:t>
       </w:r>
       <w:r>
         <w:rPr>
@@ -481,7 +469,7 @@
         <w:rPr>
           <w:rFonts w:hint="eastAsia"/>
         </w:rPr>
-        <w:t>16</w:t>
+        <w:t>15</w:t>
       </w:r>
       <w:r>
         <w:rPr>
@@ -520,7 +508,7 @@
         <w:rPr>
           <w:rFonts w:hint="eastAsia"/>
         </w:rPr>
-        <w:t xml:space="preserve">  SRS-17</w:t>
+        <w:t xml:space="preserve">  SRS-16</w:t>
       </w:r>
       <w:r>
         <w:rPr>
@@ -565,7 +553,36 @@
         <w:rPr>
           <w:rFonts w:hint="eastAsia"/>
         </w:rPr>
-        <w:t>SRS-18</w:t>
+        <w:t xml:space="preserve">SRS-17 </w:t>
+      </w:r>
+      <w:r>
+        <w:rPr>
+          <w:rFonts w:hint="eastAsia"/>
+        </w:rPr>
+        <w:t xml:space="preserve">System shall validate the user name and password </w:t>
+      </w:r>
+    </w:p>
+    <w:p>
+      <w:r>
+        <w:rPr>
+          <w:rFonts w:hint="eastAsia"/>
+        </w:rPr>
+        <w:t xml:space="preserve">  SRS-18</w:t>
+      </w:r>
+      <w:r>
+        <w:rPr>
+          <w:rFonts w:hint="eastAsia"/>
+        </w:rPr>
+        <w:t xml:space="preserve"> System shall display</w:t>
+      </w:r>
+      <w:r>
+        <w:rPr>
+          <w:rFonts w:hint="eastAsia"/>
+        </w:rPr>
+        <w:t xml:space="preserve"> home page for user after login </w:t>
+      </w:r>
+      <w:r>
+        <w:t>successfully</w:t>
       </w:r>
       <w:r>
         <w:rPr>
@@ -573,34 +590,19 @@
         </w:rPr>
         <w:t xml:space="preserve"> </w:t>
       </w:r>
-      <w:r>
-        <w:rPr>
-          <w:rFonts w:hint="eastAsia"/>
-        </w:rPr>
-        <w:t xml:space="preserve">System shall validate the user name and password </w:t>
-      </w:r>
-    </w:p>
-    <w:p>
-      <w:r>
-        <w:rPr>
-          <w:rFonts w:hint="eastAsia"/>
-        </w:rPr>
-        <w:t xml:space="preserve">  SRS-19</w:t>
-      </w:r>
-      <w:r>
-        <w:rPr>
-          <w:rFonts w:hint="eastAsia"/>
-        </w:rPr>
-        <w:t xml:space="preserve"> System shall display</w:t>
-      </w:r>
-      <w:r>
-        <w:rPr>
-          <w:rFonts w:hint="eastAsia"/>
-        </w:rPr>
-        <w:t xml:space="preserve"> home page for user after login </w:t>
-      </w:r>
-      <w:r>
-        <w:t>successfully</w:t>
+    </w:p>
+    <w:p>
+      <w:r>
+        <w:rPr>
+          <w:rFonts w:hint="eastAsia"/>
+        </w:rPr>
+        <w:t xml:space="preserve">  SRS-</w:t>
+      </w:r>
+      <w:r>
+        <w:rPr>
+          <w:rFonts w:hint="eastAsia"/>
+        </w:rPr>
+        <w:t>19</w:t>
       </w:r>
       <w:r>
         <w:rPr>
@@ -608,6 +610,96 @@
         </w:rPr>
         <w:t xml:space="preserve"> </w:t>
       </w:r>
+      <w:r>
+        <w:rPr>
+          <w:rFonts w:hint="eastAsia"/>
+        </w:rPr>
+        <w:t xml:space="preserve">System shall show error message </w:t>
+      </w:r>
+      <w:r>
+        <w:t>“user</w:t>
+      </w:r>
+      <w:r>
+        <w:rPr>
+          <w:rFonts w:hint="eastAsia"/>
+        </w:rPr>
+        <w:t xml:space="preserve"> name and password not match</w:t>
+      </w:r>
+      <w:r>
+        <w:t>”</w:t>
+      </w:r>
+    </w:p>
+    <w:p>
+      <w:r>
+        <w:rPr>
+          <w:rFonts w:hint="eastAsia"/>
+        </w:rPr>
+        <w:t xml:space="preserve">  </w:t>
+      </w:r>
+      <w:r>
+        <w:rPr>
+          <w:rFonts w:hint="eastAsia"/>
+        </w:rPr>
+        <w:t xml:space="preserve"> </w:t>
+      </w:r>
+    </w:p>
+    <w:p>
+      <w:r>
+        <w:rPr>
+          <w:rFonts w:hint="eastAsia"/>
+        </w:rPr>
+        <w:t xml:space="preserve">URS-4 User can browse product </w:t>
+      </w:r>
+    </w:p>
+    <w:p>
+      <w:r>
+        <w:rPr>
+          <w:rFonts w:hint="eastAsia"/>
+        </w:rPr>
+        <w:t xml:space="preserve">  SRS-2</w:t>
+      </w:r>
+      <w:r>
+        <w:rPr>
+          <w:rFonts w:hint="eastAsia"/>
+        </w:rPr>
+        <w:t>0</w:t>
+      </w:r>
+      <w:r>
+        <w:rPr>
+          <w:rFonts w:hint="eastAsia"/>
+        </w:rPr>
+        <w:t xml:space="preserve"> System shall provide the user interface to </w:t>
+      </w:r>
+      <w:r>
+        <w:t>display</w:t>
+      </w:r>
+      <w:r>
+        <w:rPr>
+          <w:rFonts w:hint="eastAsia"/>
+        </w:rPr>
+        <w:t xml:space="preserve"> the information of existing products which contains product name, product ID, pro</w:t>
+      </w:r>
+      <w:r>
+        <w:rPr>
+          <w:rFonts w:hint="eastAsia"/>
+        </w:rPr>
+        <w:t xml:space="preserve">duct price, product description, product picture. </w:t>
+      </w:r>
+      <w:r>
+        <w:rPr>
+          <w:rFonts w:hint="eastAsia"/>
+        </w:rPr>
+        <w:t xml:space="preserve"> </w:t>
+      </w:r>
+    </w:p>
+    <w:p/>
+    <w:p>
+      <w:r>
+        <w:rPr>
+          <w:rFonts w:hint="eastAsia"/>
+        </w:rPr>
+        <w:t xml:space="preserve">URS-5 User can search product he/she want </w:t>
+      </w:r>
     </w:p>
     <w:p>
       <w:r>
@@ -620,7 +712,7 @@
         <w:rPr>
           <w:rFonts w:hint="eastAsia"/>
         </w:rPr>
-        <w:t>20</w:t>
+        <w:t>21</w:t>
       </w:r>
       <w:r>
         <w:rPr>
@@ -632,307 +724,203 @@
         <w:rPr>
           <w:rFonts w:hint="eastAsia"/>
         </w:rPr>
-        <w:t xml:space="preserve">System shall show error message </w:t>
-      </w:r>
-      <w:r>
-        <w:t>“user</w:t>
-      </w:r>
-      <w:r>
-        <w:rPr>
-          <w:rFonts w:hint="eastAsia"/>
-        </w:rPr>
-        <w:t xml:space="preserve"> name and password not match</w:t>
+        <w:t xml:space="preserve">System shall provide user interface for user to enter product </w:t>
+      </w:r>
+      <w:r>
+        <w:t>information</w:t>
+      </w:r>
+    </w:p>
+    <w:p>
+      <w:r>
+        <w:rPr>
+          <w:rFonts w:hint="eastAsia"/>
+        </w:rPr>
+        <w:t xml:space="preserve">  SRS-</w:t>
+      </w:r>
+      <w:r>
+        <w:rPr>
+          <w:rFonts w:hint="eastAsia"/>
+        </w:rPr>
+        <w:t>22</w:t>
+      </w:r>
+      <w:r>
+        <w:rPr>
+          <w:rFonts w:hint="eastAsia"/>
+        </w:rPr>
+        <w:t xml:space="preserve"> </w:t>
+      </w:r>
+      <w:r>
+        <w:rPr>
+          <w:rFonts w:hint="eastAsia"/>
+        </w:rPr>
+        <w:t>Sys</w:t>
+      </w:r>
+      <w:r>
+        <w:rPr>
+          <w:rFonts w:hint="eastAsia"/>
+        </w:rPr>
+        <w:t xml:space="preserve">tem shall </w:t>
+      </w:r>
+      <w:r>
+        <w:t>retrieve</w:t>
+      </w:r>
+      <w:r>
+        <w:rPr>
+          <w:rFonts w:hint="eastAsia"/>
+        </w:rPr>
+        <w:t xml:space="preserve"> product information </w:t>
+      </w:r>
+      <w:r>
+        <w:t xml:space="preserve">form user requests </w:t>
+      </w:r>
+    </w:p>
+    <w:p>
+      <w:r>
+        <w:rPr>
+          <w:rFonts w:hint="eastAsia"/>
+        </w:rPr>
+        <w:t xml:space="preserve">  SRS-23</w:t>
+      </w:r>
+      <w:r>
+        <w:rPr>
+          <w:rFonts w:hint="eastAsia"/>
+        </w:rPr>
+        <w:t xml:space="preserve"> System shall provide the user interface </w:t>
+      </w:r>
+      <w:r>
+        <w:rPr>
+          <w:rFonts w:hint="eastAsia"/>
+        </w:rPr>
+        <w:t xml:space="preserve">to </w:t>
+      </w:r>
+      <w:r>
+        <w:t>display</w:t>
+      </w:r>
+      <w:r>
+        <w:rPr>
+          <w:rFonts w:hint="eastAsia"/>
+        </w:rPr>
+        <w:t xml:space="preserve"> the result</w:t>
+      </w:r>
+      <w:r>
+        <w:rPr>
+          <w:rFonts w:hint="eastAsia"/>
+        </w:rPr>
+        <w:t xml:space="preserve"> </w:t>
+      </w:r>
+    </w:p>
+    <w:p>
+      <w:r>
+        <w:rPr>
+          <w:rFonts w:hint="eastAsia"/>
+        </w:rPr>
+        <w:t xml:space="preserve">  SRS-24</w:t>
+      </w:r>
+      <w:r>
+        <w:rPr>
+          <w:rFonts w:hint="eastAsia"/>
+        </w:rPr>
+        <w:t xml:space="preserve"> system shall provide message</w:t>
+      </w:r>
+      <w:r>
+        <w:t xml:space="preserve"> “</w:t>
+      </w:r>
+      <w:r>
+        <w:rPr>
+          <w:rFonts w:hint="eastAsia"/>
+        </w:rPr>
+        <w:t>no such product</w:t>
       </w:r>
       <w:r>
         <w:t>”</w:t>
       </w:r>
-    </w:p>
-    <w:p>
-      <w:r>
-        <w:rPr>
-          <w:rFonts w:hint="eastAsia"/>
-        </w:rPr>
-        <w:t xml:space="preserve">  </w:t>
-      </w:r>
-      <w:r>
-        <w:rPr>
-          <w:rFonts w:hint="eastAsia"/>
-        </w:rPr>
+      <w:r>
+        <w:rPr>
+          <w:rFonts w:hint="eastAsia"/>
+        </w:rPr>
+        <w:t>.</w:t>
+      </w:r>
+    </w:p>
+    <w:p/>
+    <w:p>
+      <w:r>
+        <w:rPr>
+          <w:rFonts w:hint="eastAsia"/>
+        </w:rPr>
+        <w:t>URS-6 User can select product he/she wants to buy</w:t>
+      </w:r>
+    </w:p>
+    <w:p>
+      <w:r>
+        <w:rPr>
+          <w:rFonts w:hint="eastAsia"/>
+        </w:rPr>
+        <w:t xml:space="preserve">   SRS-25</w:t>
+      </w:r>
+      <w:r>
+        <w:rPr>
+          <w:rFonts w:hint="eastAsia"/>
+        </w:rPr>
+        <w:t xml:space="preserve"> System shall provide </w:t>
+      </w:r>
+      <w:r>
+        <w:rPr>
+          <w:rFonts w:hint="eastAsia"/>
+        </w:rPr>
+        <w:t xml:space="preserve">user interface </w:t>
+      </w:r>
+      <w:r>
+        <w:rPr>
+          <w:rFonts w:hint="eastAsia"/>
+        </w:rPr>
+        <w:t>for user to select the product</w:t>
+      </w:r>
+    </w:p>
+    <w:p>
+      <w:r>
+        <w:rPr>
+          <w:rFonts w:hint="eastAsia"/>
+        </w:rPr>
+        <w:t xml:space="preserve">   SRS-26</w:t>
+      </w:r>
+      <w:r>
+        <w:rPr>
+          <w:rFonts w:hint="eastAsia"/>
+        </w:rPr>
+        <w:t xml:space="preserve"> System shall </w:t>
+      </w:r>
+      <w:r>
+        <w:rPr>
+          <w:rFonts w:hint="eastAsia"/>
+        </w:rPr>
+        <w:t>add the product</w:t>
+      </w:r>
+      <w:r>
+        <w:rPr>
+          <w:rFonts w:hint="eastAsia"/>
+        </w:rPr>
+        <w:t>s</w:t>
+      </w:r>
+      <w:r>
+        <w:rPr>
+          <w:rFonts w:hint="eastAsia"/>
+        </w:rPr>
+        <w:t xml:space="preserve"> to shopping cart</w:t>
+      </w:r>
+    </w:p>
+    <w:p>
+      <w:r>
+        <w:rPr>
+          <w:rFonts w:hint="eastAsia"/>
+        </w:rPr>
+        <w:lastRenderedPageBreak/>
         <w:t xml:space="preserve"> </w:t>
       </w:r>
-    </w:p>
-    <w:p>
-      <w:r>
-        <w:rPr>
-          <w:rFonts w:hint="eastAsia"/>
-        </w:rPr>
-        <w:t xml:space="preserve">URS-4 User can browse product </w:t>
-      </w:r>
-    </w:p>
-    <w:p>
-      <w:r>
-        <w:rPr>
-          <w:rFonts w:hint="eastAsia"/>
-        </w:rPr>
-        <w:t xml:space="preserve">  SRS-2</w:t>
-      </w:r>
-      <w:r>
-        <w:rPr>
-          <w:rFonts w:hint="eastAsia"/>
-        </w:rPr>
-        <w:t>1</w:t>
-      </w:r>
-      <w:r>
-        <w:rPr>
-          <w:rFonts w:hint="eastAsia"/>
-        </w:rPr>
-        <w:t xml:space="preserve"> System shall provide the user interface to </w:t>
-      </w:r>
-      <w:r>
-        <w:t>display</w:t>
-      </w:r>
-      <w:r>
-        <w:rPr>
-          <w:rFonts w:hint="eastAsia"/>
-        </w:rPr>
-        <w:t xml:space="preserve"> the information of existing products which contains product name, product ID, pro</w:t>
-      </w:r>
-      <w:r>
-        <w:rPr>
-          <w:rFonts w:hint="eastAsia"/>
-        </w:rPr>
-        <w:t xml:space="preserve">duct price, product description, product picture. </w:t>
-      </w:r>
-      <w:r>
-        <w:rPr>
-          <w:rFonts w:hint="eastAsia"/>
-        </w:rPr>
-        <w:t xml:space="preserve"> </w:t>
-      </w:r>
-    </w:p>
-    <w:p/>
-    <w:p>
-      <w:r>
-        <w:rPr>
-          <w:rFonts w:hint="eastAsia"/>
-        </w:rPr>
-        <w:t xml:space="preserve">URS-5 User can search product he/she want </w:t>
-      </w:r>
-    </w:p>
-    <w:p>
-      <w:r>
-        <w:rPr>
-          <w:rFonts w:hint="eastAsia"/>
-        </w:rPr>
-        <w:t xml:space="preserve">  SRS-</w:t>
-      </w:r>
-      <w:r>
-        <w:rPr>
-          <w:rFonts w:hint="eastAsia"/>
-        </w:rPr>
-        <w:t>22</w:t>
-      </w:r>
-      <w:r>
-        <w:rPr>
-          <w:rFonts w:hint="eastAsia"/>
-        </w:rPr>
-        <w:t xml:space="preserve"> </w:t>
-      </w:r>
-      <w:r>
-        <w:rPr>
-          <w:rFonts w:hint="eastAsia"/>
-        </w:rPr>
-        <w:t xml:space="preserve">System shall provide user interface for user to enter product </w:t>
-      </w:r>
-      <w:r>
-        <w:t>information</w:t>
-      </w:r>
-    </w:p>
-    <w:p>
-      <w:r>
-        <w:rPr>
-          <w:rFonts w:hint="eastAsia"/>
-        </w:rPr>
-        <w:t xml:space="preserve">  SRS-</w:t>
-      </w:r>
-      <w:r>
-        <w:rPr>
-          <w:rFonts w:hint="eastAsia"/>
-        </w:rPr>
-        <w:t>23</w:t>
-      </w:r>
-      <w:r>
-        <w:rPr>
-          <w:rFonts w:hint="eastAsia"/>
-        </w:rPr>
-        <w:t xml:space="preserve"> </w:t>
-      </w:r>
-      <w:r>
-        <w:rPr>
-          <w:rFonts w:hint="eastAsia"/>
-        </w:rPr>
-        <w:t>Sys</w:t>
-      </w:r>
-      <w:r>
-        <w:rPr>
-          <w:rFonts w:hint="eastAsia"/>
-        </w:rPr>
-        <w:t xml:space="preserve">tem shall </w:t>
-      </w:r>
-      <w:r>
-        <w:t>retrieve</w:t>
-      </w:r>
-      <w:r>
-        <w:rPr>
-          <w:rFonts w:hint="eastAsia"/>
-        </w:rPr>
-        <w:t xml:space="preserve"> product information </w:t>
-      </w:r>
-      <w:r>
-        <w:t xml:space="preserve">form user requests </w:t>
-      </w:r>
-    </w:p>
-    <w:p>
-      <w:r>
-        <w:rPr>
-          <w:rFonts w:hint="eastAsia"/>
-        </w:rPr>
-        <w:t xml:space="preserve">  SRS-24</w:t>
-      </w:r>
-      <w:r>
-        <w:rPr>
-          <w:rFonts w:hint="eastAsia"/>
-        </w:rPr>
-        <w:t xml:space="preserve"> System shall provide the user interface </w:t>
-      </w:r>
-      <w:r>
-        <w:rPr>
-          <w:rFonts w:hint="eastAsia"/>
-        </w:rPr>
-        <w:t xml:space="preserve">to </w:t>
-      </w:r>
-      <w:r>
-        <w:t>display</w:t>
-      </w:r>
-      <w:r>
-        <w:rPr>
-          <w:rFonts w:hint="eastAsia"/>
-        </w:rPr>
-        <w:t xml:space="preserve"> the result</w:t>
-      </w:r>
-      <w:r>
-        <w:rPr>
-          <w:rFonts w:hint="eastAsia"/>
-        </w:rPr>
-        <w:t xml:space="preserve"> </w:t>
-      </w:r>
-    </w:p>
-    <w:p>
-      <w:r>
-        <w:rPr>
-          <w:rFonts w:hint="eastAsia"/>
-        </w:rPr>
-        <w:t xml:space="preserve">  SRS-25</w:t>
-      </w:r>
-      <w:r>
-        <w:rPr>
-          <w:rFonts w:hint="eastAsia"/>
-        </w:rPr>
-        <w:t xml:space="preserve"> system shall provide message</w:t>
-      </w:r>
-      <w:r>
-        <w:t xml:space="preserve"> “</w:t>
-      </w:r>
-      <w:r>
-        <w:rPr>
-          <w:rFonts w:hint="eastAsia"/>
-        </w:rPr>
-        <w:t>no such product</w:t>
-      </w:r>
-      <w:r>
-        <w:t>”</w:t>
-      </w:r>
-      <w:r>
-        <w:rPr>
-          <w:rFonts w:hint="eastAsia"/>
-        </w:rPr>
-        <w:t>.</w:t>
-      </w:r>
-    </w:p>
-    <w:p/>
-    <w:p>
-      <w:r>
-        <w:rPr>
-          <w:rFonts w:hint="eastAsia"/>
-        </w:rPr>
-        <w:t>URS-6 User can select product he/she wants to buy</w:t>
-      </w:r>
-    </w:p>
-    <w:p>
-      <w:r>
-        <w:rPr>
-          <w:rFonts w:hint="eastAsia"/>
-        </w:rPr>
-        <w:t xml:space="preserve">   SRS-26</w:t>
-      </w:r>
-      <w:r>
-        <w:rPr>
-          <w:rFonts w:hint="eastAsia"/>
-        </w:rPr>
-        <w:t xml:space="preserve"> System shall provide </w:t>
-      </w:r>
-      <w:r>
-        <w:rPr>
-          <w:rFonts w:hint="eastAsia"/>
-        </w:rPr>
-        <w:t xml:space="preserve">user interface </w:t>
-      </w:r>
-      <w:r>
-        <w:rPr>
-          <w:rFonts w:hint="eastAsia"/>
-        </w:rPr>
-        <w:t>for user to select the product</w:t>
-      </w:r>
-    </w:p>
-    <w:p>
-      <w:r>
-        <w:rPr>
-          <w:rFonts w:hint="eastAsia"/>
-        </w:rPr>
-        <w:t xml:space="preserve">   SRS-27</w:t>
-      </w:r>
-      <w:r>
-        <w:rPr>
-          <w:rFonts w:hint="eastAsia"/>
-        </w:rPr>
-        <w:t xml:space="preserve"> System shall </w:t>
-      </w:r>
-      <w:r>
-        <w:rPr>
-          <w:rFonts w:hint="eastAsia"/>
-        </w:rPr>
-        <w:t>add the product</w:t>
-      </w:r>
-      <w:r>
-        <w:rPr>
-          <w:rFonts w:hint="eastAsia"/>
-        </w:rPr>
-        <w:t>s</w:t>
-      </w:r>
-      <w:r>
-        <w:rPr>
-          <w:rFonts w:hint="eastAsia"/>
-        </w:rPr>
-        <w:t xml:space="preserve"> to shopping cart</w:t>
-      </w:r>
-    </w:p>
-    <w:p>
-      <w:r>
-        <w:rPr>
-          <w:rFonts w:hint="eastAsia"/>
-        </w:rPr>
-        <w:lastRenderedPageBreak/>
-        <w:t xml:space="preserve">   SRS-28</w:t>
+      <w:r>
+        <w:rPr>
+          <w:rFonts w:hint="eastAsia"/>
+        </w:rPr>
+        <w:t xml:space="preserve">  SRS-27</w:t>
       </w:r>
       <w:r>
         <w:rPr>
@@ -969,19 +957,39 @@
         <w:rPr>
           <w:rFonts w:hint="eastAsia"/>
         </w:rPr>
+        <w:t xml:space="preserve">   SRS-28</w:t>
+      </w:r>
+      <w:r>
+        <w:rPr>
+          <w:rFonts w:hint="eastAsia"/>
+        </w:rPr>
+        <w:t xml:space="preserve"> System should provide user interface </w:t>
+      </w:r>
+      <w:r>
+        <w:rPr>
+          <w:rFonts w:hint="eastAsia"/>
+        </w:rPr>
+        <w:t>for user to save shopping cart</w:t>
+      </w:r>
+    </w:p>
+    <w:p>
+      <w:r>
+        <w:rPr>
+          <w:rFonts w:hint="eastAsia"/>
+        </w:rPr>
         <w:t xml:space="preserve">   SRS-29</w:t>
       </w:r>
       <w:r>
         <w:rPr>
           <w:rFonts w:hint="eastAsia"/>
         </w:rPr>
-        <w:t xml:space="preserve"> System should provide user interface </w:t>
-      </w:r>
-      <w:r>
-        <w:rPr>
-          <w:rFonts w:hint="eastAsia"/>
-        </w:rPr>
-        <w:t>for user to save shopping cart</w:t>
+        <w:t xml:space="preserve"> System can add</w:t>
+      </w:r>
+      <w:r>
+        <w:rPr>
+          <w:rFonts w:hint="eastAsia"/>
+        </w:rPr>
+        <w:t xml:space="preserve"> the shopping cart to database</w:t>
       </w:r>
     </w:p>
     <w:p>
@@ -990,26 +998,6 @@
           <w:rFonts w:hint="eastAsia"/>
         </w:rPr>
         <w:t xml:space="preserve">   SRS-30</w:t>
-      </w:r>
-      <w:r>
-        <w:rPr>
-          <w:rFonts w:hint="eastAsia"/>
-        </w:rPr>
-        <w:t xml:space="preserve"> System can add</w:t>
-      </w:r>
-      <w:r>
-        <w:rPr>
-          <w:rFonts w:hint="eastAsia"/>
-        </w:rPr>
-        <w:t xml:space="preserve"> the shopping cart to database</w:t>
-      </w:r>
-    </w:p>
-    <w:p>
-      <w:r>
-        <w:rPr>
-          <w:rFonts w:hint="eastAsia"/>
-        </w:rPr>
-        <w:t xml:space="preserve">   SRS-31</w:t>
       </w:r>
       <w:r>
         <w:rPr>
@@ -1055,7 +1043,7 @@
         <w:rPr>
           <w:rFonts w:hint="eastAsia"/>
         </w:rPr>
-        <w:t>SRS-32</w:t>
+        <w:t>SRS-31</w:t>
       </w:r>
       <w:r>
         <w:rPr>
@@ -1091,7 +1079,7 @@
         <w:rPr>
           <w:rFonts w:hint="eastAsia"/>
         </w:rPr>
-        <w:t>SRS-33</w:t>
+        <w:t>SRS-32</w:t>
       </w:r>
       <w:r>
         <w:rPr>
@@ -1108,7 +1096,7 @@
         <w:rPr>
           <w:rFonts w:hint="eastAsia"/>
         </w:rPr>
-        <w:t>SRS-34</w:t>
+        <w:t>SRS-33</w:t>
       </w:r>
       <w:r>
         <w:rPr>
@@ -1156,7 +1144,7 @@
         <w:rPr>
           <w:rFonts w:hint="eastAsia"/>
         </w:rPr>
-        <w:t>SRS-35</w:t>
+        <w:t>SRS-34</w:t>
       </w:r>
       <w:r>
         <w:rPr>
@@ -1173,13 +1161,16 @@
         <w:rPr>
           <w:rFonts w:hint="eastAsia"/>
         </w:rPr>
-        <w:t>SRS-36</w:t>
-      </w:r>
-      <w:r>
-        <w:rPr>
-          <w:rFonts w:hint="eastAsia"/>
-        </w:rPr>
-        <w:t xml:space="preserve"> System shall add the information of the product to database</w:t>
+        <w:t xml:space="preserve">SRS-35 System shall </w:t>
+      </w:r>
+      <w:r>
+        <w:t>retrieve</w:t>
+      </w:r>
+      <w:r>
+        <w:rPr>
+          <w:rFonts w:hint="eastAsia"/>
+        </w:rPr>
+        <w:t xml:space="preserve"> the information of product form product id</w:t>
       </w:r>
     </w:p>
     <w:p>
@@ -1190,33 +1181,26 @@
         <w:rPr>
           <w:rFonts w:hint="eastAsia"/>
         </w:rPr>
-        <w:t>SRS-37</w:t>
-      </w:r>
-      <w:r>
-        <w:rPr>
-          <w:rFonts w:hint="eastAsia"/>
-        </w:rPr>
-        <w:t xml:space="preserve"> System shall </w:t>
-      </w:r>
-      <w:r>
-        <w:t>retrieve</w:t>
-      </w:r>
-      <w:r>
-        <w:rPr>
-          <w:rFonts w:hint="eastAsia"/>
-        </w:rPr>
-        <w:t xml:space="preserve"> the information of product form product id</w:t>
+        <w:t>SRS-36</w:t>
+      </w:r>
+      <w:r>
+        <w:rPr>
+          <w:rFonts w:hint="eastAsia"/>
+        </w:rPr>
+        <w:t xml:space="preserve"> System shall add the information of the product to database</w:t>
       </w:r>
     </w:p>
     <w:p>
       <w:pPr>
         <w:ind w:leftChars="200" w:left="1155" w:hangingChars="350" w:hanging="735"/>
       </w:pPr>
-      <w:r>
-        <w:rPr>
-          <w:rFonts w:hint="eastAsia"/>
-        </w:rPr>
-        <w:t>SRS-38</w:t>
+      <w:bookmarkStart w:id="0" w:name="_GoBack"/>
+      <w:bookmarkEnd w:id="0"/>
+      <w:r>
+        <w:rPr>
+          <w:rFonts w:hint="eastAsia"/>
+        </w:rPr>
+        <w:t>SRS-37</w:t>
       </w:r>
       <w:r>
         <w:rPr>
@@ -1264,7 +1248,7 @@
         <w:rPr>
           <w:rFonts w:hint="eastAsia"/>
         </w:rPr>
-        <w:t>SRS-39</w:t>
+        <w:t>SRS-38</w:t>
       </w:r>
       <w:r>
         <w:rPr>
@@ -1281,7 +1265,7 @@
         <w:rPr>
           <w:rFonts w:hint="eastAsia"/>
         </w:rPr>
-        <w:t>SRS-40</w:t>
+        <w:t xml:space="preserve">SRS-39 </w:t>
       </w:r>
       <w:r>
         <w:rPr>
@@ -1307,7 +1291,7 @@
         <w:rPr>
           <w:rFonts w:hint="eastAsia"/>
         </w:rPr>
-        <w:t>SRS-41</w:t>
+        <w:t>SRS-40</w:t>
       </w:r>
       <w:r>
         <w:rPr>
@@ -1328,10 +1312,7 @@
         <w:t>”</w:t>
       </w:r>
     </w:p>
-    <w:p>
-      <w:bookmarkStart w:id="0" w:name="_GoBack"/>
-      <w:bookmarkEnd w:id="0"/>
-    </w:p>
+    <w:p/>
     <w:sectPr>
       <w:pgSz w:w="11906" w:h="16838"/>
       <w:pgMar w:top="1440" w:right="1800" w:bottom="1440" w:left="1800" w:header="851" w:footer="992" w:gutter="0"/>

</xml_diff>